<commit_message>
detalhes do readme e word
</commit_message>
<xml_diff>
--- a/DX Invest (descrição do projeto).docx
+++ b/DX Invest (descrição do projeto).docx
@@ -97,293 +97,216 @@
           <w:szCs w:val="23"/>
         </w:rPr>
       </w:pPr>
-      <w:r>
-        <w:rPr>
-          <w:rFonts w:asciiTheme="majorHAnsi" w:hAnsiTheme="majorHAnsi" w:cs="Arial"/>
-          <w:sz w:val="23"/>
-          <w:szCs w:val="23"/>
-        </w:rPr>
-        <w:t>Em "Cotações", o usuário pode fazer cotação de preço usando o código de alguma ação listada na bolsa dos EUA. Exemplos: GOOGL, AMZN, AAPL, TSLA, NFLX...</w:t>
-      </w:r>
-    </w:p>
-    <w:p>
-      <w:pPr>
-        <w:rPr>
-          <w:rFonts w:asciiTheme="majorHAnsi" w:hAnsiTheme="majorHAnsi" w:cs="Arial"/>
-          <w:sz w:val="23"/>
-          <w:szCs w:val="23"/>
-        </w:rPr>
-      </w:pPr>
-      <w:r>
-        <w:rPr>
-          <w:rFonts w:asciiTheme="majorHAnsi" w:hAnsiTheme="majorHAnsi" w:cs="Arial"/>
-          <w:sz w:val="23"/>
-          <w:szCs w:val="23"/>
-        </w:rPr>
-        <w:t>Em "Comprar", o usuário pode comprar qualquer ação desejada, desde que ela exista e o usuário tenha dinheiro suficiente em caixa para comprar a quantidade de ações desejada.</w:t>
-      </w:r>
-    </w:p>
-    <w:p>
-      <w:pPr>
-        <w:rPr>
-          <w:rFonts w:asciiTheme="majorHAnsi" w:hAnsiTheme="majorHAnsi" w:cs="Arial"/>
-          <w:sz w:val="23"/>
-          <w:szCs w:val="23"/>
-        </w:rPr>
-      </w:pPr>
-      <w:r>
-        <w:rPr>
-          <w:rFonts w:asciiTheme="majorHAnsi" w:hAnsiTheme="majorHAnsi" w:cs="Arial"/>
-          <w:sz w:val="23"/>
-          <w:szCs w:val="23"/>
-        </w:rPr>
-        <w:t>Em "Vender", o usuário pode vender quantas ações ele tiver de qualquer empresa que ele tenha comprado.</w:t>
-      </w:r>
-    </w:p>
-    <w:p>
-      <w:pPr>
-        <w:rPr>
-          <w:rFonts w:asciiTheme="majorHAnsi" w:hAnsiTheme="majorHAnsi" w:cs="Arial"/>
-          <w:sz w:val="23"/>
-          <w:szCs w:val="23"/>
-        </w:rPr>
-      </w:pPr>
-      <w:r>
-        <w:rPr>
-          <w:rFonts w:asciiTheme="majorHAnsi" w:hAnsiTheme="majorHAnsi" w:cs="Arial"/>
-          <w:sz w:val="23"/>
-          <w:szCs w:val="23"/>
-        </w:rPr>
-        <w:t>Em "Histórico", o usuário pode ver qualquer transação feita e todos os seus detalhes, até mesmo as transações de adicionar e remover dinheiro.</w:t>
-      </w:r>
-    </w:p>
-    <w:p>
-      <w:pPr>
-        <w:rPr>
-          <w:rFonts w:asciiTheme="majorHAnsi" w:hAnsiTheme="majorHAnsi" w:cs="Arial"/>
-          <w:sz w:val="23"/>
-          <w:szCs w:val="23"/>
-        </w:rPr>
-      </w:pPr>
-      <w:r>
-        <w:rPr>
-          <w:rFonts w:asciiTheme="majorHAnsi" w:hAnsiTheme="majorHAnsi" w:cs="Arial"/>
-          <w:sz w:val="23"/>
-          <w:szCs w:val="23"/>
-        </w:rPr>
-        <w:t>Em "Adicionar Dinheiro", o usuário pode adicionar em caixa qualquer quantia de dinheiro desejada.</w:t>
-      </w:r>
-    </w:p>
-    <w:p>
-      <w:pPr>
-        <w:rPr>
-          <w:rFonts w:asciiTheme="majorHAnsi" w:hAnsiTheme="majorHAnsi" w:cs="Arial"/>
-          <w:sz w:val="23"/>
-          <w:szCs w:val="23"/>
-        </w:rPr>
-      </w:pPr>
-      <w:r>
-        <w:rPr>
-          <w:rFonts w:asciiTheme="majorHAnsi" w:hAnsiTheme="majorHAnsi" w:cs="Arial"/>
-          <w:sz w:val="23"/>
-          <w:szCs w:val="23"/>
-        </w:rPr>
-        <w:t>Em "Remover Dinheiro", o usuário pode remover em caixa qualquer quantia de dinheiro desejada.</w:t>
-      </w:r>
-    </w:p>
-    <w:p>
-      <w:pPr>
-        <w:rPr>
-          <w:rFonts w:asciiTheme="majorHAnsi" w:hAnsiTheme="majorHAnsi" w:cs="Arial"/>
-          <w:sz w:val="23"/>
-          <w:szCs w:val="23"/>
-        </w:rPr>
-      </w:pPr>
-      <w:r>
-        <w:rPr>
-          <w:rFonts w:asciiTheme="majorHAnsi" w:hAnsiTheme="majorHAnsi" w:cs="Arial"/>
-          <w:sz w:val="23"/>
-          <w:szCs w:val="23"/>
-        </w:rPr>
-        <w:t xml:space="preserve">Em "Sair", o usuário </w:t>
-      </w:r>
-      <w:proofErr w:type="spellStart"/>
-      <w:r>
-        <w:rPr>
-          <w:rFonts w:asciiTheme="majorHAnsi" w:hAnsiTheme="majorHAnsi" w:cs="Arial"/>
-          <w:sz w:val="23"/>
-          <w:szCs w:val="23"/>
-        </w:rPr>
-        <w:t>desloga</w:t>
-      </w:r>
-      <w:proofErr w:type="spellEnd"/>
-      <w:r>
-        <w:rPr>
-          <w:rFonts w:asciiTheme="majorHAnsi" w:hAnsiTheme="majorHAnsi" w:cs="Arial"/>
-          <w:sz w:val="23"/>
-          <w:szCs w:val="23"/>
-        </w:rPr>
-        <w:t xml:space="preserve"> e é redirecionado para a página de </w:t>
-      </w:r>
-      <w:proofErr w:type="spellStart"/>
-      <w:r>
-        <w:rPr>
-          <w:rFonts w:asciiTheme="majorHAnsi" w:hAnsiTheme="majorHAnsi" w:cs="Arial"/>
-          <w:sz w:val="23"/>
-          <w:szCs w:val="23"/>
-        </w:rPr>
-        <w:t>login</w:t>
-      </w:r>
-      <w:proofErr w:type="spellEnd"/>
-      <w:r>
-        <w:rPr>
-          <w:rFonts w:asciiTheme="majorHAnsi" w:hAnsiTheme="majorHAnsi" w:cs="Arial"/>
-          <w:sz w:val="23"/>
-          <w:szCs w:val="23"/>
-        </w:rPr>
-        <w:t>, mas vale constar que o site usa cookies/</w:t>
-      </w:r>
-      <w:proofErr w:type="spellStart"/>
-      <w:r>
-        <w:rPr>
-          <w:rFonts w:asciiTheme="majorHAnsi" w:hAnsiTheme="majorHAnsi" w:cs="Arial"/>
-          <w:sz w:val="23"/>
-          <w:szCs w:val="23"/>
-        </w:rPr>
-        <w:t>sessions</w:t>
-      </w:r>
-      <w:proofErr w:type="spellEnd"/>
-      <w:r>
-        <w:rPr>
-          <w:rFonts w:asciiTheme="majorHAnsi" w:hAnsiTheme="majorHAnsi" w:cs="Arial"/>
-          <w:sz w:val="23"/>
-          <w:szCs w:val="23"/>
-        </w:rPr>
-        <w:t xml:space="preserve"> para evitar que o usuário tenha que entrar repetitivamente diversas vezes.</w:t>
-      </w:r>
-    </w:p>
-    <w:p>
-      <w:pPr>
-        <w:rPr>
-          <w:rFonts w:asciiTheme="majorHAnsi" w:hAnsiTheme="majorHAnsi" w:cs="Arial"/>
-          <w:sz w:val="23"/>
-          <w:szCs w:val="23"/>
-        </w:rPr>
-      </w:pPr>
-      <w:r>
-        <w:rPr>
-          <w:rFonts w:asciiTheme="majorHAnsi" w:hAnsiTheme="majorHAnsi" w:cs="Arial"/>
-          <w:sz w:val="23"/>
-          <w:szCs w:val="23"/>
-        </w:rPr>
-        <w:t>OBS: Não use nenhuma senha importante que você usa em outros lugares, pois ela pode acabar vazando. Já que o medidor de força de senha está desabilitado, o usuário pode usar qualquer senha simples que desejar, como "123" ou "abc".</w:t>
-      </w:r>
-    </w:p>
-    <w:p>
-      <w:pPr>
-        <w:rPr>
-          <w:rFonts w:asciiTheme="majorHAnsi" w:hAnsiTheme="majorHAnsi" w:cs="Arial"/>
-          <w:sz w:val="23"/>
-          <w:szCs w:val="23"/>
-        </w:rPr>
-      </w:pPr>
-      <w:r>
-        <w:rPr>
-          <w:rFonts w:asciiTheme="majorHAnsi" w:hAnsiTheme="majorHAnsi" w:cs="Arial"/>
-          <w:sz w:val="23"/>
-          <w:szCs w:val="23"/>
-        </w:rPr>
-        <w:t xml:space="preserve">OBS </w:t>
-      </w:r>
-      <w:proofErr w:type="gramStart"/>
-      <w:r>
-        <w:rPr>
-          <w:rFonts w:asciiTheme="majorHAnsi" w:hAnsiTheme="majorHAnsi" w:cs="Arial"/>
-          <w:sz w:val="23"/>
-          <w:szCs w:val="23"/>
-        </w:rPr>
-        <w:t>2</w:t>
-      </w:r>
-      <w:proofErr w:type="gramEnd"/>
-      <w:r>
-        <w:rPr>
-          <w:rFonts w:asciiTheme="majorHAnsi" w:hAnsiTheme="majorHAnsi" w:cs="Arial"/>
-          <w:sz w:val="23"/>
-          <w:szCs w:val="23"/>
-        </w:rPr>
-        <w:t>: A aplicação ainda não suporta lidar com e-mails inexistentes ou navegação diretamente pela barra de URL.</w:t>
-      </w:r>
-    </w:p>
-    <w:p>
-      <w:pPr>
-        <w:rPr>
-          <w:rFonts w:asciiTheme="majorHAnsi" w:hAnsiTheme="majorHAnsi" w:cs="Arial"/>
-          <w:sz w:val="23"/>
-          <w:szCs w:val="23"/>
-        </w:rPr>
-      </w:pPr>
-      <w:r>
-        <w:rPr>
-          <w:rFonts w:asciiTheme="majorHAnsi" w:hAnsiTheme="majorHAnsi" w:cs="Arial"/>
-          <w:sz w:val="23"/>
-          <w:szCs w:val="23"/>
-        </w:rPr>
-        <w:t xml:space="preserve">OBS </w:t>
-      </w:r>
-      <w:proofErr w:type="gramStart"/>
-      <w:r>
-        <w:rPr>
-          <w:rFonts w:asciiTheme="majorHAnsi" w:hAnsiTheme="majorHAnsi" w:cs="Arial"/>
-          <w:sz w:val="23"/>
-          <w:szCs w:val="23"/>
-        </w:rPr>
-        <w:t>3</w:t>
-      </w:r>
-      <w:proofErr w:type="gramEnd"/>
-      <w:r>
-        <w:rPr>
-          <w:rFonts w:asciiTheme="majorHAnsi" w:hAnsiTheme="majorHAnsi" w:cs="Arial"/>
-          <w:sz w:val="23"/>
-          <w:szCs w:val="23"/>
-        </w:rPr>
-        <w:t>: Embora a página inicial redirecione para "/</w:t>
-      </w:r>
-      <w:proofErr w:type="spellStart"/>
-      <w:r>
-        <w:rPr>
-          <w:rFonts w:asciiTheme="majorHAnsi" w:hAnsiTheme="majorHAnsi" w:cs="Arial"/>
-          <w:sz w:val="23"/>
-          <w:szCs w:val="23"/>
-        </w:rPr>
-        <w:t>login</w:t>
-      </w:r>
-      <w:proofErr w:type="spellEnd"/>
-      <w:r>
-        <w:rPr>
-          <w:rFonts w:asciiTheme="majorHAnsi" w:hAnsiTheme="majorHAnsi" w:cs="Arial"/>
-          <w:sz w:val="23"/>
-          <w:szCs w:val="23"/>
-        </w:rPr>
-        <w:t>" se o usuário n</w:t>
-      </w:r>
-      <w:r>
-        <w:rPr>
-          <w:rFonts w:asciiTheme="majorHAnsi" w:hAnsiTheme="majorHAnsi" w:cs="Arial"/>
-          <w:sz w:val="23"/>
-          <w:szCs w:val="23"/>
-        </w:rPr>
-        <w:t>ão está cadastrado</w:t>
-      </w:r>
       <w:bookmarkStart w:id="0" w:name="_GoBack"/>
       <w:bookmarkEnd w:id="0"/>
-      <w:r>
-        <w:rPr>
-          <w:rFonts w:asciiTheme="majorHAnsi" w:hAnsiTheme="majorHAnsi" w:cs="Arial"/>
-          <w:sz w:val="23"/>
-          <w:szCs w:val="23"/>
-        </w:rPr>
-        <w:t>, ele deve se cadastrar antes de qualquer outra coisa.</w:t>
-      </w:r>
+    </w:p>
+    <w:p>
+      <w:pPr>
+        <w:rPr>
+          <w:rFonts w:asciiTheme="majorHAnsi" w:hAnsiTheme="majorHAnsi" w:cs="Arial"/>
+          <w:sz w:val="23"/>
+          <w:szCs w:val="23"/>
+        </w:rPr>
+      </w:pPr>
+      <w:r>
+        <w:rPr>
+          <w:rFonts w:asciiTheme="majorHAnsi" w:hAnsiTheme="majorHAnsi" w:cs="Arial"/>
+          <w:sz w:val="23"/>
+          <w:szCs w:val="23"/>
+        </w:rPr>
+        <w:t>Em "Cotações", o usuário pode fazer cotação de preço usando o código de alguma ação listada na bolsa dos EUA. Exemplos: GOOGL, AMZN, AAPL, TSLA, NFLX...</w:t>
+      </w:r>
+    </w:p>
+    <w:p>
+      <w:pPr>
+        <w:rPr>
+          <w:rFonts w:asciiTheme="majorHAnsi" w:hAnsiTheme="majorHAnsi" w:cs="Arial"/>
+          <w:sz w:val="23"/>
+          <w:szCs w:val="23"/>
+        </w:rPr>
+      </w:pPr>
+      <w:r>
+        <w:rPr>
+          <w:rFonts w:asciiTheme="majorHAnsi" w:hAnsiTheme="majorHAnsi" w:cs="Arial"/>
+          <w:sz w:val="23"/>
+          <w:szCs w:val="23"/>
+        </w:rPr>
+        <w:t>Em "Comprar", o usuário pode comprar qualquer ação desejada, desde que ela exista e o usuário tenha dinheiro suficiente em caixa para comprar a quantidade de ações desejada.</w:t>
+      </w:r>
+    </w:p>
+    <w:p>
+      <w:pPr>
+        <w:rPr>
+          <w:rFonts w:asciiTheme="majorHAnsi" w:hAnsiTheme="majorHAnsi" w:cs="Arial"/>
+          <w:sz w:val="23"/>
+          <w:szCs w:val="23"/>
+        </w:rPr>
+      </w:pPr>
+      <w:r>
+        <w:rPr>
+          <w:rFonts w:asciiTheme="majorHAnsi" w:hAnsiTheme="majorHAnsi" w:cs="Arial"/>
+          <w:sz w:val="23"/>
+          <w:szCs w:val="23"/>
+        </w:rPr>
+        <w:t>Em "Vender", o usuário pode vender quantas ações ele tiver de qualquer empresa que ele tenha comprado.</w:t>
+      </w:r>
+    </w:p>
+    <w:p>
+      <w:pPr>
+        <w:rPr>
+          <w:rFonts w:asciiTheme="majorHAnsi" w:hAnsiTheme="majorHAnsi" w:cs="Arial"/>
+          <w:sz w:val="23"/>
+          <w:szCs w:val="23"/>
+        </w:rPr>
+      </w:pPr>
+      <w:r>
+        <w:rPr>
+          <w:rFonts w:asciiTheme="majorHAnsi" w:hAnsiTheme="majorHAnsi" w:cs="Arial"/>
+          <w:sz w:val="23"/>
+          <w:szCs w:val="23"/>
+        </w:rPr>
+        <w:t>Em "Histórico", o usuário pode ver qualquer transação feita e todos os seus detalhes, até mesmo as transações de adicionar e remover dinheiro.</w:t>
+      </w:r>
+    </w:p>
+    <w:p>
+      <w:pPr>
+        <w:rPr>
+          <w:rFonts w:asciiTheme="majorHAnsi" w:hAnsiTheme="majorHAnsi" w:cs="Arial"/>
+          <w:sz w:val="23"/>
+          <w:szCs w:val="23"/>
+        </w:rPr>
+      </w:pPr>
+      <w:r>
+        <w:rPr>
+          <w:rFonts w:asciiTheme="majorHAnsi" w:hAnsiTheme="majorHAnsi" w:cs="Arial"/>
+          <w:sz w:val="23"/>
+          <w:szCs w:val="23"/>
+        </w:rPr>
+        <w:t>Em "Adicionar Dinheiro", o usuário pode adicionar em caixa qualquer quantia de dinheiro desejada.</w:t>
+      </w:r>
+    </w:p>
+    <w:p>
+      <w:pPr>
+        <w:rPr>
+          <w:rFonts w:asciiTheme="majorHAnsi" w:hAnsiTheme="majorHAnsi" w:cs="Arial"/>
+          <w:sz w:val="23"/>
+          <w:szCs w:val="23"/>
+        </w:rPr>
+      </w:pPr>
+      <w:r>
+        <w:rPr>
+          <w:rFonts w:asciiTheme="majorHAnsi" w:hAnsiTheme="majorHAnsi" w:cs="Arial"/>
+          <w:sz w:val="23"/>
+          <w:szCs w:val="23"/>
+        </w:rPr>
+        <w:t>Em "Remover Dinheiro", o usuário pode remover em caixa qualquer quantia de dinheiro desejada.</w:t>
+      </w:r>
+    </w:p>
+    <w:p>
+      <w:pPr>
+        <w:rPr>
+          <w:rFonts w:asciiTheme="majorHAnsi" w:hAnsiTheme="majorHAnsi" w:cs="Arial"/>
+          <w:sz w:val="23"/>
+          <w:szCs w:val="23"/>
+        </w:rPr>
+      </w:pPr>
+      <w:r>
+        <w:rPr>
+          <w:rFonts w:asciiTheme="majorHAnsi" w:hAnsiTheme="majorHAnsi" w:cs="Arial"/>
+          <w:sz w:val="23"/>
+          <w:szCs w:val="23"/>
+        </w:rPr>
+        <w:t xml:space="preserve">Em "Sair", o usuário </w:t>
+      </w:r>
+      <w:proofErr w:type="spellStart"/>
+      <w:r>
+        <w:rPr>
+          <w:rFonts w:asciiTheme="majorHAnsi" w:hAnsiTheme="majorHAnsi" w:cs="Arial"/>
+          <w:sz w:val="23"/>
+          <w:szCs w:val="23"/>
+        </w:rPr>
+        <w:t>desloga</w:t>
+      </w:r>
+      <w:proofErr w:type="spellEnd"/>
+      <w:r>
+        <w:rPr>
+          <w:rFonts w:asciiTheme="majorHAnsi" w:hAnsiTheme="majorHAnsi" w:cs="Arial"/>
+          <w:sz w:val="23"/>
+          <w:szCs w:val="23"/>
+        </w:rPr>
+        <w:t xml:space="preserve"> e é redirecionado para a página de </w:t>
+      </w:r>
+      <w:proofErr w:type="spellStart"/>
+      <w:r>
+        <w:rPr>
+          <w:rFonts w:asciiTheme="majorHAnsi" w:hAnsiTheme="majorHAnsi" w:cs="Arial"/>
+          <w:sz w:val="23"/>
+          <w:szCs w:val="23"/>
+        </w:rPr>
+        <w:t>login</w:t>
+      </w:r>
+      <w:proofErr w:type="spellEnd"/>
+      <w:r>
+        <w:rPr>
+          <w:rFonts w:asciiTheme="majorHAnsi" w:hAnsiTheme="majorHAnsi" w:cs="Arial"/>
+          <w:sz w:val="23"/>
+          <w:szCs w:val="23"/>
+        </w:rPr>
+        <w:t>, mas vale constar que o site usa cookies/</w:t>
+      </w:r>
+      <w:proofErr w:type="spellStart"/>
+      <w:r>
+        <w:rPr>
+          <w:rFonts w:asciiTheme="majorHAnsi" w:hAnsiTheme="majorHAnsi" w:cs="Arial"/>
+          <w:sz w:val="23"/>
+          <w:szCs w:val="23"/>
+        </w:rPr>
+        <w:t>sessions</w:t>
+      </w:r>
+      <w:proofErr w:type="spellEnd"/>
+      <w:r>
+        <w:rPr>
+          <w:rFonts w:asciiTheme="majorHAnsi" w:hAnsiTheme="majorHAnsi" w:cs="Arial"/>
+          <w:sz w:val="23"/>
+          <w:szCs w:val="23"/>
+        </w:rPr>
+        <w:t xml:space="preserve"> para evitar que o usuário tenha que entrar repetitivamente diversas vezes.</w:t>
+      </w:r>
+    </w:p>
+    <w:p>
+      <w:pPr>
+        <w:rPr>
+          <w:rFonts w:asciiTheme="majorHAnsi" w:hAnsiTheme="majorHAnsi" w:cs="Arial"/>
+          <w:sz w:val="23"/>
+          <w:szCs w:val="23"/>
+        </w:rPr>
+      </w:pPr>
+    </w:p>
+    <w:p>
+      <w:pPr>
+        <w:rPr>
+          <w:rFonts w:asciiTheme="majorHAnsi" w:hAnsiTheme="majorHAnsi" w:cs="Arial"/>
+          <w:sz w:val="23"/>
+          <w:szCs w:val="23"/>
+        </w:rPr>
+      </w:pPr>
+      <w:r>
+        <w:rPr>
+          <w:rFonts w:asciiTheme="majorHAnsi" w:hAnsiTheme="majorHAnsi" w:cs="Arial"/>
+          <w:sz w:val="23"/>
+          <w:szCs w:val="23"/>
+        </w:rPr>
+        <w:t>OBS: Não use nenhuma senha importante que você usa em outros lugares, pois ela pode acabar vazando. Já que o medidor de força de senha está desabilitado, o usuário pode usar qualquer senha simples que desejar, como "123" ou "abc".</w:t>
+      </w:r>
+    </w:p>
+    <w:p>
+      <w:pPr>
+        <w:rPr>
+          <w:rFonts w:asciiTheme="majorHAnsi" w:hAnsiTheme="majorHAnsi" w:cs="Arial"/>
+          <w:sz w:val="23"/>
+          <w:szCs w:val="23"/>
+        </w:rPr>
+      </w:pPr>
     </w:p>
     <w:p>
       <w:pPr>

</xml_diff>